<commit_message>
More detailed parallel algorithm description
</commit_message>
<xml_diff>
--- a/Report.docx
+++ b/Report.docx
@@ -923,39 +923,7 @@
           <w:szCs w:val="27"/>
           <w:lang w:val="ru-RU"/>
         </w:rPr>
-        <w:t xml:space="preserve">Столбцов строго </w:t>
-      </w:r>
-      <w:r>
-        <w:rPr>
-          <w:sz w:val="25"/>
-          <w:szCs w:val="27"/>
-          <w:lang w:val="ru-RU"/>
-        </w:rPr>
-        <w:t>столько же</w:t>
-      </w:r>
-      <w:r>
-        <w:rPr>
-          <w:sz w:val="25"/>
-          <w:szCs w:val="27"/>
-          <w:lang w:val="ru-RU"/>
-        </w:rPr>
-        <w:t xml:space="preserve">, </w:t>
-      </w:r>
-      <w:r>
-        <w:rPr>
-          <w:sz w:val="25"/>
-          <w:szCs w:val="27"/>
-          <w:lang w:val="ru-RU"/>
-        </w:rPr>
-        <w:t>сколько</w:t>
-      </w:r>
-      <w:r>
-        <w:rPr>
-          <w:sz w:val="25"/>
-          <w:szCs w:val="27"/>
-          <w:lang w:val="ru-RU"/>
-        </w:rPr>
-        <w:t xml:space="preserve"> строк. </w:t>
+        <w:t xml:space="preserve">Столбцов строго столько же, сколько строк. </w:t>
       </w:r>
     </w:p>
     <w:p>
@@ -1190,6 +1158,62 @@
           <w:lang w:val="ru-RU"/>
         </w:rPr>
         <w:t>Для распараллеливания удобно делить матрицу по столбцам, чтобы после распространения преобразования одновременно обновлять столбцы в рамках своего процесса.</w:t>
+      </w:r>
+    </w:p>
+    <w:p>
+      <w:pPr>
+        <w:pStyle w:val="Normal"/>
+        <w:rPr>
+          <w:lang w:val="ru-RU" w:eastAsia="zh-CN" w:bidi="hi-IN"/>
+        </w:rPr>
+      </w:pPr>
+      <w:r>
+        <w:rPr>
+          <w:lang w:val="ru-RU" w:eastAsia="zh-CN" w:bidi="hi-IN"/>
+        </w:rPr>
+        <w:t>При прямом ходе в процессе итерации по столбцам тот процесс, на котором хранится текущий столбец, рассчитывает vecW и рассылает его, после чего параллельно производится изменение всех столбцов.</w:t>
+      </w:r>
+    </w:p>
+    <w:p>
+      <w:pPr>
+        <w:pStyle w:val="Normal"/>
+        <w:rPr>
+          <w:lang w:val="ru-RU" w:eastAsia="zh-CN" w:bidi="hi-IN"/>
+        </w:rPr>
+      </w:pPr>
+      <w:r>
+        <w:rPr>
+          <w:lang w:val="ru-RU" w:eastAsia="zh-CN" w:bidi="hi-IN"/>
+        </w:rPr>
+        <w:t xml:space="preserve">При обратном ходе итерация по столбцом происходит, соответственно, в обратном направлении. Предварительно всем процессам рассылается вектор значений правого столбца. </w:t>
+      </w:r>
+    </w:p>
+    <w:p>
+      <w:pPr>
+        <w:pStyle w:val="Normal"/>
+        <w:rPr>
+          <w:lang w:val="ru-RU" w:eastAsia="zh-CN" w:bidi="hi-IN"/>
+        </w:rPr>
+      </w:pPr>
+      <w:r>
+        <w:rPr>
+          <w:lang w:val="ru-RU" w:eastAsia="zh-CN" w:bidi="hi-IN"/>
+        </w:rPr>
+        <w:t>Вначале вычисляется последний элемент вектора решения, в дальнейшем для вычисления соответствующего элемента решения процесс, содержащий соответствующий столбец, получает сумму произведений всех более правых элементов данной строки, умноженных на соответствующие элементы вектора решения, вычитает её из правого столбца и делит на соответствующий вычисляемому элементу решения элемент столбца.</w:t>
+      </w:r>
+    </w:p>
+    <w:p>
+      <w:pPr>
+        <w:pStyle w:val="Normal"/>
+        <w:rPr>
+          <w:lang w:val="ru-RU" w:eastAsia="zh-CN" w:bidi="hi-IN"/>
+        </w:rPr>
+      </w:pPr>
+      <w:r>
+        <w:rPr>
+          <w:lang w:val="ru-RU" w:eastAsia="zh-CN" w:bidi="hi-IN"/>
+        </w:rPr>
+        <w:t>Таким образом, в итоге мы получаем все элементы вектора решений.</w:t>
       </w:r>
     </w:p>
     <w:p>

</xml_diff>

<commit_message>
Updated time values (now in seconds) & added .pdf
</commit_message>
<xml_diff>
--- a/Report.docx
+++ b/Report.docx
@@ -996,7 +996,6 @@
           <w:lang w:val="ru-RU"/>
         </w:rPr>
       </w:pPr>
-      <w:bookmarkStart w:id="0" w:name="__DdeLink__61_1156497438"/>
       <w:r>
         <w:rPr>
           <w:b w:val="false"/>
@@ -1005,10 +1004,12 @@
           <w:szCs w:val="25"/>
           <w:lang w:val="ru-RU"/>
         </w:rPr>
-        <w:t>Идея метода заключается в разложении матрицы коэффициентов на произведение</w:t>
-      </w:r>
-      <w:bookmarkEnd w:id="0"/>
-      <w:r>
+        <w:t xml:space="preserve">Идея метода заключается в разложении матрицы коэффициентов на произведение самосопряженной матрицы и верхнетреугольной. </w:t>
+      </w:r>
+    </w:p>
+    <w:p>
+      <w:pPr>
+        <w:pStyle w:val="Normal"/>
         <w:rPr>
           <w:b w:val="false"/>
           <w:bCs w:val="false"/>
@@ -1016,12 +1017,8 @@
           <w:szCs w:val="25"/>
           <w:lang w:val="ru-RU"/>
         </w:rPr>
-        <w:t xml:space="preserve"> самосопряженной матрицы и верхнетреугольной. </w:t>
-      </w:r>
-    </w:p>
-    <w:p>
-      <w:pPr>
-        <w:pStyle w:val="Normal"/>
+      </w:pPr>
+      <w:r>
         <w:rPr>
           <w:b w:val="false"/>
           <w:bCs w:val="false"/>
@@ -1029,8 +1026,12 @@
           <w:szCs w:val="25"/>
           <w:lang w:val="ru-RU"/>
         </w:rPr>
-      </w:pPr>
-      <w:r>
+        <w:t>В процессе преобразования матрица последовательно умножается на (n - 1) матриц, постепенно преобразующих её к верхнетреугольной засчёт становления столбцов коллинеарными к столбцам единичной матрицы. Это возможно, так как для любых двух векторов vecA и vecB  существует vecW, такой что матрица U = E - 2 * vecW * vecW при умножении на vecA даст vecA', коллинеарный вектору vecB.</w:t>
+      </w:r>
+    </w:p>
+    <w:p>
+      <w:pPr>
+        <w:pStyle w:val="Normal"/>
         <w:rPr>
           <w:b w:val="false"/>
           <w:bCs w:val="false"/>
@@ -1038,12 +1039,8 @@
           <w:szCs w:val="25"/>
           <w:lang w:val="ru-RU"/>
         </w:rPr>
-        <w:t>В процессе преобразования матрица последовательно умножается на (n - 1) матриц, постепенно преобразующих её к верхнетреугольной засчёт становления столбцов коллинеарными к столбцам единичной матрицы. Это возможно, так как для любых двух векторов vecA и vecB  существует vecW, такой что матрица U = E - 2 * vecW * vecW при умножении на vecA даст vecA', коллинеарный вектору vecB.</w:t>
-      </w:r>
-    </w:p>
-    <w:p>
-      <w:pPr>
-        <w:pStyle w:val="Normal"/>
+      </w:pPr>
+      <w:r>
         <w:rPr>
           <w:b w:val="false"/>
           <w:bCs w:val="false"/>
@@ -1051,8 +1048,12 @@
           <w:szCs w:val="25"/>
           <w:lang w:val="ru-RU"/>
         </w:rPr>
-      </w:pPr>
-      <w:r>
+        <w:t>Мы последовательно строим матрицы преобразования для iго столбца нашей матрицы и iго столбца единичной матрицы</w:t>
+      </w:r>
+    </w:p>
+    <w:p>
+      <w:pPr>
+        <w:pStyle w:val="Normal"/>
         <w:rPr>
           <w:b w:val="false"/>
           <w:bCs w:val="false"/>
@@ -1060,12 +1061,8 @@
           <w:szCs w:val="25"/>
           <w:lang w:val="ru-RU"/>
         </w:rPr>
-        <w:t>Мы последовательно строим матрицы преобразования для iго столбца нашей матрицы и iго столбца единичной матрицы</w:t>
-      </w:r>
-    </w:p>
-    <w:p>
-      <w:pPr>
-        <w:pStyle w:val="Normal"/>
+      </w:pPr>
+      <w:r>
         <w:rPr>
           <w:b w:val="false"/>
           <w:bCs w:val="false"/>
@@ -1073,7 +1070,9 @@
           <w:szCs w:val="25"/>
           <w:lang w:val="ru-RU"/>
         </w:rPr>
-      </w:pPr>
+        <w:t xml:space="preserve">U = E — (vecA_i — vecE_i) * (vecA_i — </w:t>
+      </w:r>
+      <w:bookmarkStart w:id="0" w:name="__DdeLink__1993_1176721055"/>
       <w:r>
         <w:rPr>
           <w:b w:val="false"/>
@@ -1082,9 +1081,9 @@
           <w:szCs w:val="25"/>
           <w:lang w:val="ru-RU"/>
         </w:rPr>
-        <w:t xml:space="preserve">U = E — (vecA_i — vecE_i) * (vecA_i — </w:t>
-      </w:r>
-      <w:bookmarkStart w:id="1" w:name="__DdeLink__1993_1176721055"/>
+        <w:t>vecE</w:t>
+      </w:r>
+      <w:bookmarkEnd w:id="0"/>
       <w:r>
         <w:rPr>
           <w:b w:val="false"/>
@@ -1093,10 +1092,12 @@
           <w:szCs w:val="25"/>
           <w:lang w:val="ru-RU"/>
         </w:rPr>
-        <w:t>vecE</w:t>
-      </w:r>
-      <w:bookmarkEnd w:id="1"/>
-      <w:r>
+        <w:t>_i) / (1 + ( vecA_i,  vecE_i));</w:t>
+      </w:r>
+    </w:p>
+    <w:p>
+      <w:pPr>
+        <w:pStyle w:val="Normal"/>
         <w:rPr>
           <w:b w:val="false"/>
           <w:bCs w:val="false"/>
@@ -1104,12 +1105,8 @@
           <w:szCs w:val="25"/>
           <w:lang w:val="ru-RU"/>
         </w:rPr>
-        <w:t>_i) / (1 + ( vecA_i,  vecE_i));</w:t>
-      </w:r>
-    </w:p>
-    <w:p>
-      <w:pPr>
-        <w:pStyle w:val="Normal"/>
+      </w:pPr>
+      <w:r>
         <w:rPr>
           <w:b w:val="false"/>
           <w:bCs w:val="false"/>
@@ -1117,8 +1114,12 @@
           <w:szCs w:val="25"/>
           <w:lang w:val="ru-RU"/>
         </w:rPr>
-      </w:pPr>
-      <w:r>
+        <w:t>Получив верхнетреугольную матрицу, можем применять стандартный обратный ход.</w:t>
+      </w:r>
+    </w:p>
+    <w:p>
+      <w:pPr>
+        <w:pStyle w:val="Normal"/>
         <w:rPr>
           <w:b w:val="false"/>
           <w:bCs w:val="false"/>
@@ -1126,12 +1127,8 @@
           <w:szCs w:val="25"/>
           <w:lang w:val="ru-RU"/>
         </w:rPr>
-        <w:t>Получив верхнетреугольную матрицу, можем применять стандартный обратный ход.</w:t>
-      </w:r>
-    </w:p>
-    <w:p>
-      <w:pPr>
-        <w:pStyle w:val="Normal"/>
+      </w:pPr>
+      <w:r>
         <w:rPr>
           <w:b w:val="false"/>
           <w:bCs w:val="false"/>
@@ -1139,8 +1136,11 @@
           <w:szCs w:val="25"/>
           <w:lang w:val="ru-RU"/>
         </w:rPr>
-      </w:pPr>
-      <w:r>
+      </w:r>
+    </w:p>
+    <w:p>
+      <w:pPr>
+        <w:pStyle w:val="Normal"/>
         <w:rPr>
           <w:b w:val="false"/>
           <w:bCs w:val="false"/>
@@ -1148,11 +1148,8 @@
           <w:szCs w:val="25"/>
           <w:lang w:val="ru-RU"/>
         </w:rPr>
-      </w:r>
-    </w:p>
-    <w:p>
-      <w:pPr>
-        <w:pStyle w:val="Normal"/>
+      </w:pPr>
+      <w:r>
         <w:rPr>
           <w:b w:val="false"/>
           <w:bCs w:val="false"/>
@@ -1160,15 +1157,6 @@
           <w:szCs w:val="25"/>
           <w:lang w:val="ru-RU"/>
         </w:rPr>
-      </w:pPr>
-      <w:r>
-        <w:rPr>
-          <w:b w:val="false"/>
-          <w:bCs w:val="false"/>
-          <w:sz w:val="25"/>
-          <w:szCs w:val="25"/>
-          <w:lang w:val="ru-RU"/>
-        </w:rPr>
         <w:t>Для распараллеливания удобно делить матрицу по столбцам, чтобы после распространения преобразования одновременно обновлять столбцы в рамках своего процесса.</w:t>
       </w:r>
     </w:p>
@@ -1270,13 +1258,26 @@
       <w:r>
         <w:rPr/>
         <w:drawing>
-          <wp:anchor behindDoc="0" distT="0" distB="0" distL="0" distR="0" simplePos="0" locked="0" layoutInCell="1" allowOverlap="1" relativeHeight="1">
+          <wp:inline distT="0" distB="0" distL="0" distR="0">
+            <wp:extent cx="5617210" cy="3317240"/>
+            <wp:effectExtent l="0" t="0" r="0" b="0"/>
+            <wp:docPr id="1" name="Object3"/>
+            <wp:cNvGraphicFramePr/>
+            <a:graphic xmlns:a="http://schemas.openxmlformats.org/drawingml/2006/main">
+              <a:graphicData uri="http://schemas.openxmlformats.org/drawingml/2006/chart">
+                <c:chart xmlns:c="http://schemas.openxmlformats.org/drawingml/2006/chart" xmlns:r="http://schemas.openxmlformats.org/officeDocument/2006/relationships" r:id="rId5"/>
+              </a:graphicData>
+            </a:graphic>
+          </wp:inline>
+        </w:drawing>
+        <w:drawing>
+          <wp:anchor behindDoc="0" distT="0" distB="0" distL="0" distR="0" simplePos="0" locked="0" layoutInCell="1" allowOverlap="1" relativeHeight="10">
             <wp:simplePos x="0" y="0"/>
             <wp:positionH relativeFrom="column">
               <wp:posOffset>-10160</wp:posOffset>
             </wp:positionH>
             <wp:positionV relativeFrom="paragraph">
-              <wp:posOffset>102870</wp:posOffset>
+              <wp:posOffset>89535</wp:posOffset>
             </wp:positionV>
             <wp:extent cx="3644900" cy="1950720"/>
             <wp:effectExtent l="0" t="0" r="0" b="0"/>
@@ -1322,13 +1323,13 @@
           </wp:anchor>
         </w:drawing>
         <w:drawing>
-          <wp:anchor behindDoc="0" distT="0" distB="0" distL="0" distR="0" simplePos="0" locked="0" layoutInCell="1" allowOverlap="1" relativeHeight="2">
+          <wp:anchor behindDoc="0" distT="0" distB="0" distL="0" distR="0" simplePos="0" locked="0" layoutInCell="1" allowOverlap="1" relativeHeight="12">
             <wp:simplePos x="0" y="0"/>
             <wp:positionH relativeFrom="column">
               <wp:posOffset>3634105</wp:posOffset>
             </wp:positionH>
             <wp:positionV relativeFrom="paragraph">
-              <wp:posOffset>102870</wp:posOffset>
+              <wp:posOffset>89535</wp:posOffset>
             </wp:positionV>
             <wp:extent cx="1822450" cy="1950720"/>
             <wp:effectExtent l="0" t="0" r="0" b="0"/>
@@ -1463,64 +1464,6 @@
       </w:pPr>
       <w:r>
         <w:rPr/>
-        <w:drawing>
-          <wp:inline distT="0" distB="0" distL="0" distR="0">
-            <wp:extent cx="6017260" cy="3820795"/>
-            <wp:effectExtent l="0" t="0" r="0" b="0"/>
-            <wp:docPr id="1" name="Object3"/>
-            <wp:cNvGraphicFramePr/>
-            <a:graphic xmlns:a="http://schemas.openxmlformats.org/drawingml/2006/main">
-              <a:graphicData uri="http://schemas.openxmlformats.org/drawingml/2006/chart">
-                <c:chart xmlns:c="http://schemas.openxmlformats.org/drawingml/2006/chart" xmlns:r="http://schemas.openxmlformats.org/officeDocument/2006/relationships" r:id="rId5"/>
-              </a:graphicData>
-            </a:graphic>
-          </wp:inline>
-        </w:drawing>
-      </w:r>
-    </w:p>
-    <w:p>
-      <w:pPr>
-        <w:pStyle w:val="Normal"/>
-        <w:rPr/>
-      </w:pPr>
-      <w:r>
-        <w:rPr/>
-      </w:r>
-    </w:p>
-    <w:p>
-      <w:pPr>
-        <w:pStyle w:val="Normal"/>
-        <w:rPr/>
-      </w:pPr>
-      <w:r>
-        <w:rPr/>
-      </w:r>
-    </w:p>
-    <w:p>
-      <w:pPr>
-        <w:pStyle w:val="Normal"/>
-        <w:rPr/>
-      </w:pPr>
-      <w:r>
-        <w:rPr/>
-      </w:r>
-    </w:p>
-    <w:p>
-      <w:pPr>
-        <w:pStyle w:val="Normal"/>
-        <w:rPr/>
-      </w:pPr>
-      <w:r>
-        <w:rPr/>
-      </w:r>
-    </w:p>
-    <w:p>
-      <w:pPr>
-        <w:pStyle w:val="Normal"/>
-        <w:rPr/>
-      </w:pPr>
-      <w:r>
-        <w:rPr/>
       </w:r>
     </w:p>
     <w:p>
@@ -1795,60 +1738,6 @@
       </w:pPr>
       <w:r>
         <w:rPr/>
-      </w:r>
-    </w:p>
-    <w:p>
-      <w:pPr>
-        <w:pStyle w:val="Normal"/>
-        <w:rPr/>
-      </w:pPr>
-      <w:r>
-        <w:rPr/>
-      </w:r>
-    </w:p>
-    <w:p>
-      <w:pPr>
-        <w:pStyle w:val="Normal"/>
-        <w:rPr/>
-      </w:pPr>
-      <w:r>
-        <w:rPr/>
-      </w:r>
-    </w:p>
-    <w:p>
-      <w:pPr>
-        <w:pStyle w:val="Normal"/>
-        <w:rPr/>
-      </w:pPr>
-      <w:r>
-        <w:rPr/>
-      </w:r>
-    </w:p>
-    <w:p>
-      <w:pPr>
-        <w:pStyle w:val="Normal"/>
-        <w:rPr/>
-      </w:pPr>
-      <w:r>
-        <w:rPr/>
-      </w:r>
-    </w:p>
-    <w:p>
-      <w:pPr>
-        <w:pStyle w:val="Normal"/>
-        <w:rPr/>
-      </w:pPr>
-      <w:r>
-        <w:rPr/>
-      </w:r>
-    </w:p>
-    <w:p>
-      <w:pPr>
-        <w:pStyle w:val="Normal"/>
-        <w:rPr/>
-      </w:pPr>
-      <w:r>
-        <w:rPr/>
         <w:drawing>
           <wp:inline distT="0" distB="0" distL="0" distR="0">
             <wp:extent cx="6076315" cy="3073400"/>
@@ -1871,19 +1760,6 @@
       </w:pPr>
       <w:r>
         <w:rPr/>
-        <w:drawing>
-          <wp:inline distT="0" distB="0" distL="0" distR="0">
-            <wp:extent cx="6090285" cy="3060700"/>
-            <wp:effectExtent l="0" t="0" r="0" b="0"/>
-            <wp:docPr id="4" name="Object7"/>
-            <wp:cNvGraphicFramePr/>
-            <a:graphic xmlns:a="http://schemas.openxmlformats.org/drawingml/2006/main">
-              <a:graphicData uri="http://schemas.openxmlformats.org/drawingml/2006/chart">
-                <c:chart xmlns:c="http://schemas.openxmlformats.org/drawingml/2006/chart" xmlns:r="http://schemas.openxmlformats.org/officeDocument/2006/relationships" r:id="rId8"/>
-              </a:graphicData>
-            </a:graphic>
-          </wp:inline>
-        </w:drawing>
       </w:r>
     </w:p>
     <w:p>
@@ -1915,17 +1791,17 @@
           <wp:inline distT="0" distB="0" distL="0" distR="0">
             <wp:extent cx="6477635" cy="4092575"/>
             <wp:effectExtent l="0" t="0" r="0" b="0"/>
-            <wp:docPr id="5" name="Object11"/>
+            <wp:docPr id="4" name="Object11"/>
             <wp:cNvGraphicFramePr/>
             <a:graphic xmlns:a="http://schemas.openxmlformats.org/drawingml/2006/main">
               <a:graphicData uri="http://schemas.openxmlformats.org/drawingml/2006/chart">
-                <c:chart xmlns:c="http://schemas.openxmlformats.org/drawingml/2006/chart" xmlns:r="http://schemas.openxmlformats.org/officeDocument/2006/relationships" r:id="rId11"/>
+                <c:chart xmlns:c="http://schemas.openxmlformats.org/drawingml/2006/chart" xmlns:r="http://schemas.openxmlformats.org/officeDocument/2006/relationships" r:id="rId10"/>
               </a:graphicData>
             </a:graphic>
           </wp:inline>
         </w:drawing>
         <w:drawing>
-          <wp:anchor behindDoc="0" distT="0" distB="0" distL="0" distR="0" simplePos="0" locked="0" layoutInCell="1" allowOverlap="1" relativeHeight="8">
+          <wp:anchor behindDoc="0" distT="0" distB="0" distL="0" distR="0" simplePos="0" locked="0" layoutInCell="1" allowOverlap="1" relativeHeight="13">
             <wp:simplePos x="0" y="0"/>
             <wp:positionH relativeFrom="column">
               <wp:posOffset>27940</wp:posOffset>
@@ -1950,7 +1826,7 @@
                     </pic:cNvPicPr>
                   </pic:nvPicPr>
                   <pic:blipFill>
-                    <a:blip r:embed="rId9"/>
+                    <a:blip r:embed="rId8"/>
                     <a:stretch>
                       <a:fillRect/>
                     </a:stretch>
@@ -1977,7 +1853,7 @@
           </wp:anchor>
         </w:drawing>
         <w:drawing>
-          <wp:anchor behindDoc="0" distT="0" distB="0" distL="0" distR="0" simplePos="0" locked="0" layoutInCell="1" allowOverlap="1" relativeHeight="9">
+          <wp:anchor behindDoc="0" distT="0" distB="0" distL="0" distR="0" simplePos="0" locked="0" layoutInCell="1" allowOverlap="1" relativeHeight="14">
             <wp:simplePos x="0" y="0"/>
             <wp:positionH relativeFrom="column">
               <wp:posOffset>3672205</wp:posOffset>
@@ -2002,7 +1878,7 @@
                     </pic:cNvPicPr>
                   </pic:nvPicPr>
                   <pic:blipFill>
-                    <a:blip r:embed="rId10"/>
+                    <a:blip r:embed="rId9"/>
                     <a:stretch>
                       <a:fillRect/>
                     </a:stretch>
@@ -2033,6 +1909,28 @@
     <w:p>
       <w:pPr>
         <w:pStyle w:val="Normal"/>
+        <w:rPr>
+          <w:lang w:val="zxx" w:eastAsia="zxx" w:bidi="zxx"/>
+        </w:rPr>
+      </w:pPr>
+      <w:r>
+        <w:rPr>
+          <w:lang w:val="zxx" w:eastAsia="zxx" w:bidi="zxx"/>
+        </w:rPr>
+      </w:r>
+    </w:p>
+    <w:p>
+      <w:pPr>
+        <w:pStyle w:val="Normal"/>
+        <w:rPr/>
+      </w:pPr>
+      <w:r>
+        <w:rPr/>
+      </w:r>
+    </w:p>
+    <w:p>
+      <w:pPr>
+        <w:pStyle w:val="Normal"/>
         <w:rPr/>
       </w:pPr>
       <w:r>
@@ -2158,11 +2056,11 @@
           <wp:inline distT="0" distB="0" distL="0" distR="0">
             <wp:extent cx="6339205" cy="3241675"/>
             <wp:effectExtent l="0" t="0" r="0" b="0"/>
-            <wp:docPr id="6" name="Object14"/>
+            <wp:docPr id="5" name="Object14"/>
             <wp:cNvGraphicFramePr/>
             <a:graphic xmlns:a="http://schemas.openxmlformats.org/drawingml/2006/main">
               <a:graphicData uri="http://schemas.openxmlformats.org/drawingml/2006/chart">
-                <c:chart xmlns:c="http://schemas.openxmlformats.org/drawingml/2006/chart" xmlns:r="http://schemas.openxmlformats.org/officeDocument/2006/relationships" r:id="rId12"/>
+                <c:chart xmlns:c="http://schemas.openxmlformats.org/drawingml/2006/chart" xmlns:r="http://schemas.openxmlformats.org/officeDocument/2006/relationships" r:id="rId11"/>
               </a:graphicData>
             </a:graphic>
           </wp:inline>
@@ -2212,12 +2110,233 @@
         <w:rPr>
           <w:lang w:val="zxx" w:eastAsia="zxx" w:bidi="zxx"/>
         </w:rPr>
+        <w:drawing>
+          <wp:inline distT="0" distB="0" distL="0" distR="0">
+            <wp:extent cx="5705475" cy="3003550"/>
+            <wp:effectExtent l="0" t="0" r="0" b="0"/>
+            <wp:docPr id="6" name="Object17"/>
+            <wp:cNvGraphicFramePr/>
+            <a:graphic xmlns:a="http://schemas.openxmlformats.org/drawingml/2006/main">
+              <a:graphicData uri="http://schemas.openxmlformats.org/drawingml/2006/chart">
+                <c:chart xmlns:c="http://schemas.openxmlformats.org/drawingml/2006/chart" xmlns:r="http://schemas.openxmlformats.org/officeDocument/2006/relationships" r:id="rId14"/>
+              </a:graphicData>
+            </a:graphic>
+          </wp:inline>
+        </w:drawing>
+        <w:drawing>
+          <wp:anchor behindDoc="0" distT="0" distB="0" distL="0" distR="0" simplePos="0" locked="0" layoutInCell="1" allowOverlap="1" relativeHeight="15">
+            <wp:simplePos x="0" y="0"/>
+            <wp:positionH relativeFrom="column">
+              <wp:posOffset>8890</wp:posOffset>
+            </wp:positionH>
+            <wp:positionV relativeFrom="paragraph">
+              <wp:posOffset>131445</wp:posOffset>
+            </wp:positionV>
+            <wp:extent cx="3644900" cy="1950720"/>
+            <wp:effectExtent l="0" t="0" r="0" b="0"/>
+            <wp:wrapSquare wrapText="largest"/>
+            <wp:docPr id="5" name="Picture" descr=""/>
+            <wp:cNvGraphicFramePr>
+              <a:graphicFrameLocks xmlns:a="http://schemas.openxmlformats.org/drawingml/2006/main" noChangeAspect="1"/>
+            </wp:cNvGraphicFramePr>
+            <a:graphic xmlns:a="http://schemas.openxmlformats.org/drawingml/2006/main">
+              <a:graphicData uri="http://schemas.openxmlformats.org/drawingml/2006/picture">
+                <pic:pic xmlns:pic="http://schemas.openxmlformats.org/drawingml/2006/picture">
+                  <pic:nvPicPr>
+                    <pic:cNvPr id="5" name="Picture" descr=""/>
+                    <pic:cNvPicPr>
+                      <a:picLocks noChangeAspect="1" noChangeArrowheads="1"/>
+                    </pic:cNvPicPr>
+                  </pic:nvPicPr>
+                  <pic:blipFill>
+                    <a:blip r:embed="rId12"/>
+                    <a:stretch>
+                      <a:fillRect/>
+                    </a:stretch>
+                  </pic:blipFill>
+                  <pic:spPr bwMode="auto">
+                    <a:xfrm>
+                      <a:off x="0" y="0"/>
+                      <a:ext cx="3644900" cy="1950720"/>
+                    </a:xfrm>
+                    <a:prstGeom prst="rect">
+                      <a:avLst/>
+                    </a:prstGeom>
+                    <a:noFill/>
+                    <a:ln w="9525">
+                      <a:noFill/>
+                      <a:miter lim="800000"/>
+                      <a:headEnd/>
+                      <a:tailEnd/>
+                    </a:ln>
+                  </pic:spPr>
+                </pic:pic>
+              </a:graphicData>
+            </a:graphic>
+          </wp:anchor>
+        </w:drawing>
+        <w:drawing>
+          <wp:anchor behindDoc="0" distT="0" distB="0" distL="0" distR="0" simplePos="0" locked="0" layoutInCell="1" allowOverlap="1" relativeHeight="16">
+            <wp:simplePos x="0" y="0"/>
+            <wp:positionH relativeFrom="column">
+              <wp:posOffset>3653155</wp:posOffset>
+            </wp:positionH>
+            <wp:positionV relativeFrom="paragraph">
+              <wp:posOffset>131445</wp:posOffset>
+            </wp:positionV>
+            <wp:extent cx="1822450" cy="1950720"/>
+            <wp:effectExtent l="0" t="0" r="0" b="0"/>
+            <wp:wrapSquare wrapText="largest"/>
+            <wp:docPr id="6" name="Picture" descr=""/>
+            <wp:cNvGraphicFramePr>
+              <a:graphicFrameLocks xmlns:a="http://schemas.openxmlformats.org/drawingml/2006/main" noChangeAspect="1"/>
+            </wp:cNvGraphicFramePr>
+            <a:graphic xmlns:a="http://schemas.openxmlformats.org/drawingml/2006/main">
+              <a:graphicData uri="http://schemas.openxmlformats.org/drawingml/2006/picture">
+                <pic:pic xmlns:pic="http://schemas.openxmlformats.org/drawingml/2006/picture">
+                  <pic:nvPicPr>
+                    <pic:cNvPr id="6" name="Picture" descr=""/>
+                    <pic:cNvPicPr>
+                      <a:picLocks noChangeAspect="1" noChangeArrowheads="1"/>
+                    </pic:cNvPicPr>
+                  </pic:nvPicPr>
+                  <pic:blipFill>
+                    <a:blip r:embed="rId13"/>
+                    <a:stretch>
+                      <a:fillRect/>
+                    </a:stretch>
+                  </pic:blipFill>
+                  <pic:spPr bwMode="auto">
+                    <a:xfrm>
+                      <a:off x="0" y="0"/>
+                      <a:ext cx="1822450" cy="1950720"/>
+                    </a:xfrm>
+                    <a:prstGeom prst="rect">
+                      <a:avLst/>
+                    </a:prstGeom>
+                    <a:noFill/>
+                    <a:ln w="9525">
+                      <a:noFill/>
+                      <a:miter lim="800000"/>
+                      <a:headEnd/>
+                      <a:tailEnd/>
+                    </a:ln>
+                  </pic:spPr>
+                </pic:pic>
+              </a:graphicData>
+            </a:graphic>
+          </wp:anchor>
+        </w:drawing>
+      </w:r>
+    </w:p>
+    <w:p>
+      <w:pPr>
+        <w:pStyle w:val="Normal"/>
+        <w:rPr>
+          <w:lang w:val="zxx" w:eastAsia="zxx" w:bidi="zxx"/>
+        </w:rPr>
+      </w:pPr>
+      <w:r>
+        <w:rPr>
+          <w:lang w:val="zxx" w:eastAsia="zxx" w:bidi="zxx"/>
+        </w:rPr>
+      </w:r>
+    </w:p>
+    <w:p>
+      <w:pPr>
+        <w:pStyle w:val="Normal"/>
+        <w:rPr>
+          <w:lang w:val="zxx" w:eastAsia="zxx" w:bidi="zxx"/>
+        </w:rPr>
+      </w:pPr>
+      <w:r>
+        <w:rPr>
+          <w:lang w:val="zxx" w:eastAsia="zxx" w:bidi="zxx"/>
+        </w:rPr>
+      </w:r>
+    </w:p>
+    <w:p>
+      <w:pPr>
+        <w:pStyle w:val="Normal"/>
+        <w:rPr>
+          <w:lang w:val="zxx" w:eastAsia="zxx" w:bidi="zxx"/>
+        </w:rPr>
+      </w:pPr>
+      <w:r>
+        <w:rPr>
+          <w:lang w:val="zxx" w:eastAsia="zxx" w:bidi="zxx"/>
+        </w:rPr>
+        <w:drawing>
+          <wp:inline distT="0" distB="0" distL="0" distR="0">
+            <wp:extent cx="5715000" cy="3455670"/>
+            <wp:effectExtent l="0" t="0" r="0" b="0"/>
+            <wp:docPr id="7" name="Object18"/>
+            <wp:cNvGraphicFramePr/>
+            <a:graphic xmlns:a="http://schemas.openxmlformats.org/drawingml/2006/main">
+              <a:graphicData uri="http://schemas.openxmlformats.org/drawingml/2006/chart">
+                <c:chart xmlns:c="http://schemas.openxmlformats.org/drawingml/2006/chart" xmlns:r="http://schemas.openxmlformats.org/officeDocument/2006/relationships" r:id="rId15"/>
+              </a:graphicData>
+            </a:graphic>
+          </wp:inline>
+        </w:drawing>
       </w:r>
     </w:p>
     <w:p>
       <w:pPr>
         <w:pStyle w:val="Normal"/>
         <w:pageBreakBefore/>
+        <w:rPr>
+          <w:lang w:val="zxx" w:eastAsia="zxx" w:bidi="zxx"/>
+        </w:rPr>
+      </w:pPr>
+      <w:r>
+        <w:rPr>
+          <w:lang w:val="zxx" w:eastAsia="zxx" w:bidi="zxx"/>
+        </w:rPr>
+        <w:drawing>
+          <wp:inline distT="0" distB="0" distL="0" distR="0">
+            <wp:extent cx="6339205" cy="3241675"/>
+            <wp:effectExtent l="0" t="0" r="0" b="0"/>
+            <wp:docPr id="8" name="Object21"/>
+            <wp:cNvGraphicFramePr/>
+            <a:graphic xmlns:a="http://schemas.openxmlformats.org/drawingml/2006/main">
+              <a:graphicData uri="http://schemas.openxmlformats.org/drawingml/2006/chart">
+                <c:chart xmlns:c="http://schemas.openxmlformats.org/drawingml/2006/chart" xmlns:r="http://schemas.openxmlformats.org/officeDocument/2006/relationships" r:id="rId16"/>
+              </a:graphicData>
+            </a:graphic>
+          </wp:inline>
+        </w:drawing>
+      </w:r>
+    </w:p>
+    <w:p>
+      <w:pPr>
+        <w:pStyle w:val="Normal"/>
+        <w:rPr>
+          <w:lang w:val="zxx" w:eastAsia="zxx" w:bidi="zxx"/>
+        </w:rPr>
+      </w:pPr>
+      <w:r>
+        <w:rPr>
+          <w:lang w:val="zxx" w:eastAsia="zxx" w:bidi="zxx"/>
+        </w:rPr>
+      </w:r>
+    </w:p>
+    <w:p>
+      <w:pPr>
+        <w:pStyle w:val="Normal"/>
+        <w:rPr>
+          <w:lang w:val="zxx" w:eastAsia="zxx" w:bidi="zxx"/>
+        </w:rPr>
+      </w:pPr>
+      <w:r>
+        <w:rPr>
+          <w:lang w:val="zxx" w:eastAsia="zxx" w:bidi="zxx"/>
+        </w:rPr>
+      </w:r>
+    </w:p>
+    <w:p>
+      <w:pPr>
+        <w:pStyle w:val="Normal"/>
         <w:rPr>
           <w:lang w:val="zxx" w:eastAsia="zxx" w:bidi="zxx"/>
         </w:rPr>
@@ -2888,7 +3007,7 @@
 </w:styles>
 </file>
 
-<file path=word/charts/chart154.xml><?xml version="1.0" encoding="utf-8"?>
+<file path=word/charts/chart274.xml><?xml version="1.0" encoding="utf-8"?>
 <c:chartSpace xmlns:c="http://schemas.openxmlformats.org/drawingml/2006/chart" xmlns:a="http://schemas.openxmlformats.org/drawingml/2006/main" xmlns:r="http://schemas.openxmlformats.org/officeDocument/2006/relationships">
   <c:lang val="en-US"/>
   <c:chart>
@@ -3072,11 +3191,11 @@
             </c:numRef>
           </c:yVal>
         </c:ser>
-        <c:axId val="82752885"/>
-        <c:axId val="62760241"/>
+        <c:axId val="612195"/>
+        <c:axId val="87597993"/>
       </c:scatterChart>
       <c:valAx>
-        <c:axId val="82752885"/>
+        <c:axId val="612195"/>
         <c:scaling>
           <c:orientation val="minMax"/>
           <c:logBase val="10"/>
@@ -3124,11 +3243,11 @@
             </a:solidFill>
           </a:ln>
         </c:spPr>
-        <c:crossAx val="62760241"/>
+        <c:crossAx val="87597993"/>
         <c:crossesAt val="0"/>
       </c:valAx>
       <c:valAx>
-        <c:axId val="62760241"/>
+        <c:axId val="87597993"/>
         <c:scaling>
           <c:orientation val="minMax"/>
           <c:min val="1000"/>
@@ -3174,7 +3293,7 @@
             </a:solidFill>
           </a:ln>
         </c:spPr>
-        <c:crossAx val="82752885"/>
+        <c:crossAx val="612195"/>
         <c:crossesAt val="0"/>
       </c:valAx>
       <c:spPr>
@@ -3199,7 +3318,7 @@
 </c:chartSpace>
 </file>
 
-<file path=word/charts/chart155.xml><?xml version="1.0" encoding="utf-8"?>
+<file path=word/charts/chart275.xml><?xml version="1.0" encoding="utf-8"?>
 <c:chartSpace xmlns:c="http://schemas.openxmlformats.org/drawingml/2006/chart" xmlns:a="http://schemas.openxmlformats.org/drawingml/2006/main" xmlns:r="http://schemas.openxmlformats.org/officeDocument/2006/relationships">
   <c:lang val="en-US"/>
   <c:chart>
@@ -3383,11 +3502,11 @@
             </c:numRef>
           </c:yVal>
         </c:ser>
-        <c:axId val="81685847"/>
-        <c:axId val="78418986"/>
+        <c:axId val="50917674"/>
+        <c:axId val="70533082"/>
       </c:scatterChart>
       <c:valAx>
-        <c:axId val="81685847"/>
+        <c:axId val="50917674"/>
         <c:scaling>
           <c:orientation val="minMax"/>
           <c:logBase val="10"/>
@@ -3435,11 +3554,11 @@
             </a:solidFill>
           </a:ln>
         </c:spPr>
-        <c:crossAx val="78418986"/>
+        <c:crossAx val="70533082"/>
         <c:crossesAt val="0"/>
       </c:valAx>
       <c:valAx>
-        <c:axId val="78418986"/>
+        <c:axId val="70533082"/>
         <c:scaling>
           <c:orientation val="minMax"/>
         </c:scaling>
@@ -3484,7 +3603,7 @@
             </a:solidFill>
           </a:ln>
         </c:spPr>
-        <c:crossAx val="81685847"/>
+        <c:crossAx val="50917674"/>
         <c:crossesAt val="0"/>
       </c:valAx>
       <c:spPr>
@@ -3509,7 +3628,7 @@
 </c:chartSpace>
 </file>
 
-<file path=word/charts/chart156.xml><?xml version="1.0" encoding="utf-8"?>
+<file path=word/charts/chart276.xml><?xml version="1.0" encoding="utf-8"?>
 <c:chartSpace xmlns:c="http://schemas.openxmlformats.org/drawingml/2006/chart" xmlns:a="http://schemas.openxmlformats.org/drawingml/2006/main" xmlns:r="http://schemas.openxmlformats.org/officeDocument/2006/relationships">
   <c:lang val="en-US"/>
   <c:chart>
@@ -3692,11 +3811,11 @@
             </c:numRef>
           </c:yVal>
         </c:ser>
-        <c:axId val="28263309"/>
-        <c:axId val="39143831"/>
+        <c:axId val="52023585"/>
+        <c:axId val="3395747"/>
       </c:scatterChart>
       <c:valAx>
-        <c:axId val="28263309"/>
+        <c:axId val="52023585"/>
         <c:scaling>
           <c:orientation val="minMax"/>
           <c:logBase val="10"/>
@@ -3735,11 +3854,11 @@
             </a:solidFill>
           </a:ln>
         </c:spPr>
-        <c:crossAx val="39143831"/>
+        <c:crossAx val="3395747"/>
         <c:crossesAt val="0"/>
       </c:valAx>
       <c:valAx>
-        <c:axId val="39143831"/>
+        <c:axId val="3395747"/>
         <c:scaling>
           <c:orientation val="minMax"/>
           <c:min val="1000"/>
@@ -3785,7 +3904,7 @@
             </a:solidFill>
           </a:ln>
         </c:spPr>
-        <c:crossAx val="28263309"/>
+        <c:crossAx val="52023585"/>
         <c:crossesAt val="0"/>
       </c:valAx>
       <c:spPr>
@@ -3810,306 +3929,7 @@
 </c:chartSpace>
 </file>
 
-<file path=word/charts/chart157.xml><?xml version="1.0" encoding="utf-8"?>
-<c:chartSpace xmlns:c="http://schemas.openxmlformats.org/drawingml/2006/chart" xmlns:a="http://schemas.openxmlformats.org/drawingml/2006/main" xmlns:r="http://schemas.openxmlformats.org/officeDocument/2006/relationships">
-  <c:lang val="en-US"/>
-  <c:chart>
-    <c:title>
-      <c:tx>
-        <c:rich>
-          <a:bodyPr/>
-          <a:lstStyle/>
-          <a:p>
-            <a:pPr>
-              <a:defRPr/>
-            </a:pPr>
-            <a:r>
-              <a:rPr sz="1300">
-                <a:latin typeface="Arial"/>
-              </a:rPr>
-              <a:t>Efficiency</a:t>
-            </a:r>
-          </a:p>
-        </c:rich>
-      </c:tx>
-      <c:layout/>
-    </c:title>
-    <c:plotArea>
-      <c:layout/>
-      <c:scatterChart>
-        <c:scatterStyle val="lineMarker"/>
-        <c:varyColors val="0"/>
-        <c:ser>
-          <c:idx val="0"/>
-          <c:order val="0"/>
-          <c:tx>
-            <c:strRef>
-              <c:f>label 1</c:f>
-              <c:strCache>
-                <c:ptCount val="1"/>
-                <c:pt idx="0">
-                  <c:v>Column E</c:v>
-                </c:pt>
-              </c:strCache>
-            </c:strRef>
-          </c:tx>
-          <c:spPr>
-            <a:solidFill>
-              <a:srgbClr val="004586"/>
-            </a:solidFill>
-            <a:ln w="28800">
-              <a:solidFill>
-                <a:srgbClr val="004586"/>
-              </a:solidFill>
-              <a:round/>
-            </a:ln>
-          </c:spPr>
-          <c:marker>
-            <c:size val="7"/>
-          </c:marker>
-          <c:cat>
-            <c:strRef>
-              <c:f>categories</c:f>
-              <c:strCache>
-                <c:ptCount val="11"/>
-                <c:pt idx="0">
-                  <c:v>1</c:v>
-                </c:pt>
-                <c:pt idx="1">
-                  <c:v>2</c:v>
-                </c:pt>
-                <c:pt idx="2">
-                  <c:v>3</c:v>
-                </c:pt>
-                <c:pt idx="3">
-                  <c:v>4</c:v>
-                </c:pt>
-                <c:pt idx="4">
-                  <c:v>5</c:v>
-                </c:pt>
-                <c:pt idx="5">
-                  <c:v>6</c:v>
-                </c:pt>
-                <c:pt idx="6">
-                  <c:v>7</c:v>
-                </c:pt>
-                <c:pt idx="7">
-                  <c:v>8</c:v>
-                </c:pt>
-                <c:pt idx="8">
-                  <c:v>9</c:v>
-                </c:pt>
-                <c:pt idx="9">
-                  <c:v>10</c:v>
-                </c:pt>
-                <c:pt idx="10">
-                  <c:v>11</c:v>
-                </c:pt>
-              </c:strCache>
-            </c:strRef>
-          </c:cat>
-          <c:xVal>
-            <c:numRef>
-              <c:f>0</c:f>
-              <c:numCache>
-                <c:formatCode>General</c:formatCode>
-                <c:ptCount val="11"/>
-                <c:pt idx="0">
-                  <c:v>1</c:v>
-                </c:pt>
-                <c:pt idx="1">
-                  <c:v>2</c:v>
-                </c:pt>
-                <c:pt idx="2">
-                  <c:v>4</c:v>
-                </c:pt>
-                <c:pt idx="3">
-                  <c:v>8</c:v>
-                </c:pt>
-                <c:pt idx="4">
-                  <c:v>16</c:v>
-                </c:pt>
-                <c:pt idx="5">
-                  <c:v>32</c:v>
-                </c:pt>
-                <c:pt idx="6">
-                  <c:v>64</c:v>
-                </c:pt>
-                <c:pt idx="7">
-                  <c:v>128</c:v>
-                </c:pt>
-                <c:pt idx="8">
-                  <c:v>256</c:v>
-                </c:pt>
-                <c:pt idx="9">
-                  <c:v>512</c:v>
-                </c:pt>
-                <c:pt idx="10">
-                  <c:v>1024</c:v>
-                </c:pt>
-              </c:numCache>
-            </c:numRef>
-          </c:xVal>
-          <c:yVal>
-            <c:numRef>
-              <c:f>1</c:f>
-              <c:numCache>
-                <c:formatCode>General</c:formatCode>
-                <c:ptCount val="11"/>
-                <c:pt idx="0">
-                  <c:v>1</c:v>
-                </c:pt>
-                <c:pt idx="1">
-                  <c:v>0.996809163379569</c:v>
-                </c:pt>
-                <c:pt idx="2">
-                  <c:v>0.989523468698732</c:v>
-                </c:pt>
-                <c:pt idx="3">
-                  <c:v>0.976402514978057</c:v>
-                </c:pt>
-                <c:pt idx="4">
-                  <c:v>0.951391747922775</c:v>
-                </c:pt>
-                <c:pt idx="5">
-                  <c:v>0.904706607155693</c:v>
-                </c:pt>
-                <c:pt idx="6">
-                  <c:v>0.82295798550375</c:v>
-                </c:pt>
-                <c:pt idx="7">
-                  <c:v>0.698043750608652</c:v>
-                </c:pt>
-                <c:pt idx="8">
-                  <c:v>0.535233147938251</c:v>
-                </c:pt>
-                <c:pt idx="9">
-                  <c:v>0.361884049110348</c:v>
-                </c:pt>
-                <c:pt idx="10">
-                  <c:v>0.222463208623115</c:v>
-                </c:pt>
-              </c:numCache>
-            </c:numRef>
-          </c:yVal>
-        </c:ser>
-        <c:axId val="33184770"/>
-        <c:axId val="2482987"/>
-      </c:scatterChart>
-      <c:valAx>
-        <c:axId val="33184770"/>
-        <c:scaling>
-          <c:orientation val="minMax"/>
-          <c:max val="1024"/>
-          <c:min val="1"/>
-        </c:scaling>
-        <c:delete val="0"/>
-        <c:axPos val="b"/>
-        <c:title>
-          <c:tx>
-            <c:rich>
-              <a:bodyPr/>
-              <a:lstStyle/>
-              <a:p>
-                <a:pPr>
-                  <a:defRPr/>
-                </a:pPr>
-                <a:r>
-                  <a:rPr sz="900">
-                    <a:latin typeface="Arial"/>
-                  </a:rPr>
-                  <a:t>Process amount</a:t>
-                </a:r>
-              </a:p>
-            </c:rich>
-          </c:tx>
-          <c:layout/>
-        </c:title>
-        <c:majorTickMark val="out"/>
-        <c:minorTickMark val="none"/>
-        <c:tickLblPos val="nextTo"/>
-        <c:spPr>
-          <a:ln>
-            <a:solidFill>
-              <a:srgbClr val="b3b3b3"/>
-            </a:solidFill>
-          </a:ln>
-        </c:spPr>
-        <c:crossAx val="2482987"/>
-        <c:crossesAt val="0"/>
-      </c:valAx>
-      <c:valAx>
-        <c:axId val="2482987"/>
-        <c:scaling>
-          <c:orientation val="minMax"/>
-        </c:scaling>
-        <c:delete val="0"/>
-        <c:axPos val="l"/>
-        <c:majorGridlines>
-          <c:spPr>
-            <a:ln>
-              <a:solidFill>
-                <a:srgbClr val="b3b3b3"/>
-              </a:solidFill>
-            </a:ln>
-          </c:spPr>
-        </c:majorGridlines>
-        <c:title>
-          <c:tx>
-            <c:rich>
-              <a:bodyPr/>
-              <a:lstStyle/>
-              <a:p>
-                <a:pPr>
-                  <a:defRPr/>
-                </a:pPr>
-                <a:r>
-                  <a:rPr sz="900">
-                    <a:latin typeface="Arial"/>
-                  </a:rPr>
-                  <a:t>Efficiency</a:t>
-                </a:r>
-              </a:p>
-            </c:rich>
-          </c:tx>
-          <c:layout/>
-        </c:title>
-        <c:majorTickMark val="out"/>
-        <c:minorTickMark val="none"/>
-        <c:tickLblPos val="nextTo"/>
-        <c:spPr>
-          <a:ln>
-            <a:solidFill>
-              <a:srgbClr val="b3b3b3"/>
-            </a:solidFill>
-          </a:ln>
-        </c:spPr>
-        <c:crossAx val="33184770"/>
-        <c:crossesAt val="0"/>
-      </c:valAx>
-      <c:spPr>
-        <a:noFill/>
-        <a:ln>
-          <a:solidFill>
-            <a:srgbClr val="b3b3b3"/>
-          </a:solidFill>
-        </a:ln>
-      </c:spPr>
-    </c:plotArea>
-    <c:plotVisOnly val="1"/>
-  </c:chart>
-  <c:spPr>
-    <a:solidFill>
-      <a:srgbClr val="ffffff"/>
-    </a:solidFill>
-    <a:ln>
-      <a:noFill/>
-    </a:ln>
-  </c:spPr>
-</c:chartSpace>
-</file>
-
-<file path=word/charts/chart158.xml><?xml version="1.0" encoding="utf-8"?>
+<file path=word/charts/chart277.xml><?xml version="1.0" encoding="utf-8"?>
 <c:chartSpace xmlns:c="http://schemas.openxmlformats.org/drawingml/2006/chart" xmlns:a="http://schemas.openxmlformats.org/drawingml/2006/main" xmlns:r="http://schemas.openxmlformats.org/officeDocument/2006/relationships">
   <c:lang val="en-US"/>
   <c:chart>
@@ -4293,11 +4113,11 @@
             </c:numRef>
           </c:yVal>
         </c:ser>
-        <c:axId val="65625542"/>
-        <c:axId val="21267239"/>
+        <c:axId val="13321343"/>
+        <c:axId val="95476122"/>
       </c:scatterChart>
       <c:valAx>
-        <c:axId val="65625542"/>
+        <c:axId val="13321343"/>
         <c:scaling>
           <c:orientation val="minMax"/>
           <c:logBase val="10"/>
@@ -4345,11 +4165,11 @@
             </a:solidFill>
           </a:ln>
         </c:spPr>
-        <c:crossAx val="21267239"/>
+        <c:crossAx val="95476122"/>
         <c:crossesAt val="0"/>
       </c:valAx>
       <c:valAx>
-        <c:axId val="21267239"/>
+        <c:axId val="95476122"/>
         <c:scaling>
           <c:orientation val="minMax"/>
         </c:scaling>
@@ -4394,7 +4214,7 @@
             </a:solidFill>
           </a:ln>
         </c:spPr>
-        <c:crossAx val="65625542"/>
+        <c:crossAx val="13321343"/>
         <c:crossesAt val="0"/>
       </c:valAx>
       <c:spPr>
@@ -4419,7 +4239,7 @@
 </c:chartSpace>
 </file>
 
-<file path=word/charts/chart159.xml><?xml version="1.0" encoding="utf-8"?>
+<file path=word/charts/chart278.xml><?xml version="1.0" encoding="utf-8"?>
 <c:chartSpace xmlns:c="http://schemas.openxmlformats.org/drawingml/2006/chart" xmlns:a="http://schemas.openxmlformats.org/drawingml/2006/main" xmlns:r="http://schemas.openxmlformats.org/officeDocument/2006/relationships">
   <c:lang val="en-US"/>
   <c:chart>
@@ -4602,11 +4422,11 @@
             </c:numRef>
           </c:yVal>
         </c:ser>
-        <c:axId val="57485847"/>
-        <c:axId val="38896246"/>
+        <c:axId val="93130747"/>
+        <c:axId val="84572763"/>
       </c:scatterChart>
       <c:valAx>
-        <c:axId val="57485847"/>
+        <c:axId val="93130747"/>
         <c:scaling>
           <c:orientation val="minMax"/>
           <c:max val="1024"/>
@@ -4644,11 +4464,11 @@
             </a:solidFill>
           </a:ln>
         </c:spPr>
-        <c:crossAx val="38896246"/>
+        <c:crossAx val="84572763"/>
         <c:crossesAt val="0"/>
       </c:valAx>
       <c:valAx>
-        <c:axId val="38896246"/>
+        <c:axId val="84572763"/>
         <c:scaling>
           <c:orientation val="minMax"/>
         </c:scaling>
@@ -4693,7 +4513,926 @@
             </a:solidFill>
           </a:ln>
         </c:spPr>
-        <c:crossAx val="57485847"/>
+        <c:crossAx val="93130747"/>
+        <c:crossesAt val="0"/>
+      </c:valAx>
+      <c:spPr>
+        <a:noFill/>
+        <a:ln>
+          <a:solidFill>
+            <a:srgbClr val="b3b3b3"/>
+          </a:solidFill>
+        </a:ln>
+      </c:spPr>
+    </c:plotArea>
+    <c:plotVisOnly val="1"/>
+  </c:chart>
+  <c:spPr>
+    <a:solidFill>
+      <a:srgbClr val="ffffff"/>
+    </a:solidFill>
+    <a:ln>
+      <a:noFill/>
+    </a:ln>
+  </c:spPr>
+</c:chartSpace>
+</file>
+
+<file path=word/charts/chart279.xml><?xml version="1.0" encoding="utf-8"?>
+<c:chartSpace xmlns:c="http://schemas.openxmlformats.org/drawingml/2006/chart" xmlns:a="http://schemas.openxmlformats.org/drawingml/2006/main" xmlns:r="http://schemas.openxmlformats.org/officeDocument/2006/relationships">
+  <c:lang val="en-US"/>
+  <c:chart>
+    <c:title>
+      <c:tx>
+        <c:rich>
+          <a:bodyPr/>
+          <a:lstStyle/>
+          <a:p>
+            <a:pPr>
+              <a:defRPr/>
+            </a:pPr>
+            <a:r>
+              <a:rPr sz="1300">
+                <a:latin typeface="Arial"/>
+              </a:rPr>
+              <a:t>Forward time</a:t>
+            </a:r>
+          </a:p>
+        </c:rich>
+      </c:tx>
+      <c:layout/>
+    </c:title>
+    <c:plotArea>
+      <c:layout/>
+      <c:scatterChart>
+        <c:scatterStyle val="lineMarker"/>
+        <c:varyColors val="0"/>
+        <c:ser>
+          <c:idx val="0"/>
+          <c:order val="0"/>
+          <c:tx>
+            <c:strRef>
+              <c:f>label 1</c:f>
+              <c:strCache>
+                <c:ptCount val="1"/>
+                <c:pt idx="0">
+                  <c:v>Column B</c:v>
+                </c:pt>
+              </c:strCache>
+            </c:strRef>
+          </c:tx>
+          <c:spPr>
+            <a:solidFill>
+              <a:srgbClr val="004586"/>
+            </a:solidFill>
+            <a:ln w="28800">
+              <a:solidFill>
+                <a:srgbClr val="004586"/>
+              </a:solidFill>
+              <a:round/>
+            </a:ln>
+          </c:spPr>
+          <c:marker>
+            <c:size val="7"/>
+          </c:marker>
+          <c:smooth val="1"/>
+          <c:cat>
+            <c:strRef>
+              <c:f>categories</c:f>
+              <c:strCache>
+                <c:ptCount val="11"/>
+                <c:pt idx="0">
+                  <c:v/>
+                </c:pt>
+                <c:pt idx="1">
+                  <c:v/>
+                </c:pt>
+                <c:pt idx="2">
+                  <c:v/>
+                </c:pt>
+                <c:pt idx="3">
+                  <c:v>10</c:v>
+                </c:pt>
+                <c:pt idx="4">
+                  <c:v>20</c:v>
+                </c:pt>
+                <c:pt idx="5">
+                  <c:v>30</c:v>
+                </c:pt>
+                <c:pt idx="6">
+                  <c:v>60</c:v>
+                </c:pt>
+                <c:pt idx="7">
+                  <c:v>130</c:v>
+                </c:pt>
+                <c:pt idx="8">
+                  <c:v>260</c:v>
+                </c:pt>
+                <c:pt idx="9">
+                  <c:v>510</c:v>
+                </c:pt>
+                <c:pt idx="10">
+                  <c:v>1020</c:v>
+                </c:pt>
+              </c:strCache>
+            </c:strRef>
+          </c:cat>
+          <c:xVal>
+            <c:numRef>
+              <c:f>0</c:f>
+              <c:numCache>
+                <c:formatCode>General</c:formatCode>
+                <c:ptCount val="11"/>
+                <c:pt idx="0">
+                  <c:v>1</c:v>
+                </c:pt>
+                <c:pt idx="1">
+                  <c:v>2</c:v>
+                </c:pt>
+                <c:pt idx="2">
+                  <c:v>4</c:v>
+                </c:pt>
+                <c:pt idx="3">
+                  <c:v>8</c:v>
+                </c:pt>
+                <c:pt idx="4">
+                  <c:v>16</c:v>
+                </c:pt>
+                <c:pt idx="5">
+                  <c:v>32</c:v>
+                </c:pt>
+                <c:pt idx="6">
+                  <c:v>64</c:v>
+                </c:pt>
+                <c:pt idx="7">
+                  <c:v>128</c:v>
+                </c:pt>
+                <c:pt idx="8">
+                  <c:v>256</c:v>
+                </c:pt>
+                <c:pt idx="9">
+                  <c:v>512</c:v>
+                </c:pt>
+                <c:pt idx="10">
+                  <c:v>1024</c:v>
+                </c:pt>
+              </c:numCache>
+            </c:numRef>
+          </c:xVal>
+          <c:yVal>
+            <c:numRef>
+              <c:f>1</c:f>
+              <c:numCache>
+                <c:formatCode>General</c:formatCode>
+                <c:ptCount val="11"/>
+                <c:pt idx="0">
+                  <c:v>1431.038408436</c:v>
+                </c:pt>
+                <c:pt idx="1">
+                  <c:v>719.476324</c:v>
+                </c:pt>
+                <c:pt idx="2">
+                  <c:v>375.118</c:v>
+                </c:pt>
+                <c:pt idx="3">
+                  <c:v>193.152</c:v>
+                </c:pt>
+                <c:pt idx="4">
+                  <c:v>97.683</c:v>
+                </c:pt>
+                <c:pt idx="5">
+                  <c:v>49.4782</c:v>
+                </c:pt>
+                <c:pt idx="6">
+                  <c:v>25.3368</c:v>
+                </c:pt>
+                <c:pt idx="7">
+                  <c:v>13.3315</c:v>
+                </c:pt>
+                <c:pt idx="8">
+                  <c:v>7.27712</c:v>
+                </c:pt>
+                <c:pt idx="9">
+                  <c:v>4.28059</c:v>
+                </c:pt>
+                <c:pt idx="10">
+                  <c:v>2.78348</c:v>
+                </c:pt>
+              </c:numCache>
+            </c:numRef>
+          </c:yVal>
+        </c:ser>
+        <c:axId val="12329322"/>
+        <c:axId val="74805555"/>
+      </c:scatterChart>
+      <c:valAx>
+        <c:axId val="12329322"/>
+        <c:scaling>
+          <c:orientation val="minMax"/>
+          <c:logBase val="10"/>
+          <c:max val="1024"/>
+          <c:min val="1"/>
+        </c:scaling>
+        <c:delete val="0"/>
+        <c:axPos val="b"/>
+        <c:majorGridlines>
+          <c:spPr>
+            <a:ln>
+              <a:solidFill>
+                <a:srgbClr val="b3b3b3"/>
+              </a:solidFill>
+            </a:ln>
+          </c:spPr>
+        </c:majorGridlines>
+        <c:title>
+          <c:tx>
+            <c:rich>
+              <a:bodyPr/>
+              <a:lstStyle/>
+              <a:p>
+                <a:pPr>
+                  <a:defRPr/>
+                </a:pPr>
+                <a:r>
+                  <a:rPr sz="900">
+                    <a:latin typeface="Arial"/>
+                  </a:rPr>
+                  <a:t>Process amount</a:t>
+                </a:r>
+              </a:p>
+            </c:rich>
+          </c:tx>
+          <c:layout/>
+        </c:title>
+        <c:majorTickMark val="out"/>
+        <c:minorTickMark val="none"/>
+        <c:tickLblPos val="nextTo"/>
+        <c:spPr>
+          <a:ln>
+            <a:solidFill>
+              <a:srgbClr val="b3b3b3"/>
+            </a:solidFill>
+          </a:ln>
+        </c:spPr>
+        <c:crossAx val="74805555"/>
+        <c:crossesAt val="0"/>
+      </c:valAx>
+      <c:valAx>
+        <c:axId val="74805555"/>
+        <c:scaling>
+          <c:orientation val="minMax"/>
+        </c:scaling>
+        <c:delete val="0"/>
+        <c:axPos val="l"/>
+        <c:majorGridlines>
+          <c:spPr>
+            <a:ln>
+              <a:solidFill>
+                <a:srgbClr val="b3b3b3"/>
+              </a:solidFill>
+            </a:ln>
+          </c:spPr>
+        </c:majorGridlines>
+        <c:title>
+          <c:tx>
+            <c:rich>
+              <a:bodyPr/>
+              <a:lstStyle/>
+              <a:p>
+                <a:pPr>
+                  <a:defRPr/>
+                </a:pPr>
+                <a:r>
+                  <a:rPr sz="900">
+                    <a:latin typeface="Arial"/>
+                  </a:rPr>
+                  <a:t>Forward time (seconds)</a:t>
+                </a:r>
+              </a:p>
+            </c:rich>
+          </c:tx>
+          <c:layout/>
+        </c:title>
+        <c:majorTickMark val="out"/>
+        <c:minorTickMark val="none"/>
+        <c:tickLblPos val="nextTo"/>
+        <c:spPr>
+          <a:ln>
+            <a:solidFill>
+              <a:srgbClr val="b3b3b3"/>
+            </a:solidFill>
+          </a:ln>
+        </c:spPr>
+        <c:crossAx val="12329322"/>
+        <c:crossesAt val="0"/>
+      </c:valAx>
+      <c:spPr>
+        <a:noFill/>
+        <a:ln>
+          <a:solidFill>
+            <a:srgbClr val="b3b3b3"/>
+          </a:solidFill>
+        </a:ln>
+      </c:spPr>
+    </c:plotArea>
+    <c:plotVisOnly val="1"/>
+  </c:chart>
+  <c:spPr>
+    <a:solidFill>
+      <a:srgbClr val="ffffff"/>
+    </a:solidFill>
+    <a:ln>
+      <a:noFill/>
+    </a:ln>
+  </c:spPr>
+</c:chartSpace>
+</file>
+
+<file path=word/charts/chart280.xml><?xml version="1.0" encoding="utf-8"?>
+<c:chartSpace xmlns:c="http://schemas.openxmlformats.org/drawingml/2006/chart" xmlns:a="http://schemas.openxmlformats.org/drawingml/2006/main" xmlns:r="http://schemas.openxmlformats.org/officeDocument/2006/relationships">
+  <c:lang val="en-US"/>
+  <c:chart>
+    <c:title>
+      <c:tx>
+        <c:rich>
+          <a:bodyPr/>
+          <a:lstStyle/>
+          <a:p>
+            <a:pPr>
+              <a:defRPr/>
+            </a:pPr>
+            <a:r>
+              <a:rPr sz="1300">
+                <a:latin typeface="Arial"/>
+              </a:rPr>
+              <a:t>Backward time</a:t>
+            </a:r>
+          </a:p>
+        </c:rich>
+      </c:tx>
+      <c:layout/>
+    </c:title>
+    <c:plotArea>
+      <c:layout/>
+      <c:scatterChart>
+        <c:scatterStyle val="lineMarker"/>
+        <c:varyColors val="0"/>
+        <c:ser>
+          <c:idx val="0"/>
+          <c:order val="0"/>
+          <c:tx>
+            <c:strRef>
+              <c:f>label 1</c:f>
+              <c:strCache>
+                <c:ptCount val="1"/>
+                <c:pt idx="0">
+                  <c:v>Column C</c:v>
+                </c:pt>
+              </c:strCache>
+            </c:strRef>
+          </c:tx>
+          <c:spPr>
+            <a:solidFill>
+              <a:srgbClr val="004586"/>
+            </a:solidFill>
+            <a:ln w="28800">
+              <a:solidFill>
+                <a:srgbClr val="004586"/>
+              </a:solidFill>
+              <a:round/>
+            </a:ln>
+          </c:spPr>
+          <c:marker>
+            <c:size val="7"/>
+          </c:marker>
+          <c:smooth val="1"/>
+          <c:cat>
+            <c:strRef>
+              <c:f>categories</c:f>
+              <c:strCache>
+                <c:ptCount val="11"/>
+                <c:pt idx="0">
+                  <c:v>1</c:v>
+                </c:pt>
+                <c:pt idx="1">
+                  <c:v>2</c:v>
+                </c:pt>
+                <c:pt idx="2">
+                  <c:v>3</c:v>
+                </c:pt>
+                <c:pt idx="3">
+                  <c:v>4</c:v>
+                </c:pt>
+                <c:pt idx="4">
+                  <c:v>5</c:v>
+                </c:pt>
+                <c:pt idx="5">
+                  <c:v>6</c:v>
+                </c:pt>
+                <c:pt idx="6">
+                  <c:v>7</c:v>
+                </c:pt>
+                <c:pt idx="7">
+                  <c:v>8</c:v>
+                </c:pt>
+                <c:pt idx="8">
+                  <c:v>9</c:v>
+                </c:pt>
+                <c:pt idx="9">
+                  <c:v>10</c:v>
+                </c:pt>
+                <c:pt idx="10">
+                  <c:v>11</c:v>
+                </c:pt>
+              </c:strCache>
+            </c:strRef>
+          </c:cat>
+          <c:xVal>
+            <c:numRef>
+              <c:f>0</c:f>
+              <c:numCache>
+                <c:formatCode>General</c:formatCode>
+                <c:ptCount val="11"/>
+                <c:pt idx="0">
+                  <c:v>1</c:v>
+                </c:pt>
+                <c:pt idx="1">
+                  <c:v>2</c:v>
+                </c:pt>
+                <c:pt idx="2">
+                  <c:v>4</c:v>
+                </c:pt>
+                <c:pt idx="3">
+                  <c:v>8</c:v>
+                </c:pt>
+                <c:pt idx="4">
+                  <c:v>16</c:v>
+                </c:pt>
+                <c:pt idx="5">
+                  <c:v>32</c:v>
+                </c:pt>
+                <c:pt idx="6">
+                  <c:v>64</c:v>
+                </c:pt>
+                <c:pt idx="7">
+                  <c:v>128</c:v>
+                </c:pt>
+                <c:pt idx="8">
+                  <c:v>256</c:v>
+                </c:pt>
+                <c:pt idx="9">
+                  <c:v>512</c:v>
+                </c:pt>
+                <c:pt idx="10">
+                  <c:v>1024</c:v>
+                </c:pt>
+              </c:numCache>
+            </c:numRef>
+          </c:xVal>
+          <c:yVal>
+            <c:numRef>
+              <c:f>1</c:f>
+              <c:numCache>
+                <c:formatCode>General</c:formatCode>
+                <c:ptCount val="11"/>
+                <c:pt idx="0">
+                  <c:v>0.337209448851364</c:v>
+                </c:pt>
+                <c:pt idx="1">
+                  <c:v>0.174614053567357</c:v>
+                </c:pt>
+                <c:pt idx="2">
+                  <c:v>0.0944322</c:v>
+                </c:pt>
+                <c:pt idx="3">
+                  <c:v>0.0484604</c:v>
+                </c:pt>
+                <c:pt idx="4">
+                  <c:v>0.026403</c:v>
+                </c:pt>
+                <c:pt idx="5">
+                  <c:v>0.0142558</c:v>
+                </c:pt>
+                <c:pt idx="6">
+                  <c:v>0.00879377</c:v>
+                </c:pt>
+                <c:pt idx="7">
+                  <c:v>0.00581477</c:v>
+                </c:pt>
+                <c:pt idx="8">
+                  <c:v>0.00476496</c:v>
+                </c:pt>
+                <c:pt idx="9">
+                  <c:v>0.00404824</c:v>
+                </c:pt>
+                <c:pt idx="10">
+                  <c:v>0.00401517</c:v>
+                </c:pt>
+              </c:numCache>
+            </c:numRef>
+          </c:yVal>
+        </c:ser>
+        <c:axId val="18980212"/>
+        <c:axId val="46900686"/>
+      </c:scatterChart>
+      <c:valAx>
+        <c:axId val="18980212"/>
+        <c:scaling>
+          <c:orientation val="minMax"/>
+          <c:logBase val="10"/>
+          <c:max val="1024"/>
+          <c:min val="1"/>
+        </c:scaling>
+        <c:delete val="0"/>
+        <c:axPos val="b"/>
+        <c:majorGridlines>
+          <c:spPr>
+            <a:ln>
+              <a:solidFill>
+                <a:srgbClr val="b3b3b3"/>
+              </a:solidFill>
+            </a:ln>
+          </c:spPr>
+        </c:majorGridlines>
+        <c:title>
+          <c:tx>
+            <c:rich>
+              <a:bodyPr/>
+              <a:lstStyle/>
+              <a:p>
+                <a:pPr>
+                  <a:defRPr/>
+                </a:pPr>
+                <a:r>
+                  <a:rPr sz="900">
+                    <a:latin typeface="Arial"/>
+                  </a:rPr>
+                  <a:t>Process amount</a:t>
+                </a:r>
+              </a:p>
+            </c:rich>
+          </c:tx>
+          <c:layout/>
+        </c:title>
+        <c:majorTickMark val="out"/>
+        <c:minorTickMark val="none"/>
+        <c:tickLblPos val="nextTo"/>
+        <c:spPr>
+          <a:ln>
+            <a:solidFill>
+              <a:srgbClr val="b3b3b3"/>
+            </a:solidFill>
+          </a:ln>
+        </c:spPr>
+        <c:crossAx val="46900686"/>
+        <c:crossesAt val="0"/>
+      </c:valAx>
+      <c:valAx>
+        <c:axId val="46900686"/>
+        <c:scaling>
+          <c:orientation val="minMax"/>
+        </c:scaling>
+        <c:delete val="0"/>
+        <c:axPos val="l"/>
+        <c:majorGridlines>
+          <c:spPr>
+            <a:ln>
+              <a:solidFill>
+                <a:srgbClr val="b3b3b3"/>
+              </a:solidFill>
+            </a:ln>
+          </c:spPr>
+        </c:majorGridlines>
+        <c:title>
+          <c:tx>
+            <c:rich>
+              <a:bodyPr/>
+              <a:lstStyle/>
+              <a:p>
+                <a:pPr>
+                  <a:defRPr/>
+                </a:pPr>
+                <a:r>
+                  <a:rPr sz="900">
+                    <a:latin typeface="Arial"/>
+                  </a:rPr>
+                  <a:t>Backward time (seconds)</a:t>
+                </a:r>
+              </a:p>
+            </c:rich>
+          </c:tx>
+          <c:layout/>
+        </c:title>
+        <c:majorTickMark val="out"/>
+        <c:minorTickMark val="none"/>
+        <c:tickLblPos val="nextTo"/>
+        <c:spPr>
+          <a:ln>
+            <a:solidFill>
+              <a:srgbClr val="b3b3b3"/>
+            </a:solidFill>
+          </a:ln>
+        </c:spPr>
+        <c:crossAx val="18980212"/>
+        <c:crossesAt val="0"/>
+      </c:valAx>
+      <c:spPr>
+        <a:noFill/>
+        <a:ln>
+          <a:solidFill>
+            <a:srgbClr val="b3b3b3"/>
+          </a:solidFill>
+        </a:ln>
+      </c:spPr>
+    </c:plotArea>
+    <c:plotVisOnly val="1"/>
+  </c:chart>
+  <c:spPr>
+    <a:solidFill>
+      <a:srgbClr val="ffffff"/>
+    </a:solidFill>
+    <a:ln>
+      <a:noFill/>
+    </a:ln>
+  </c:spPr>
+</c:chartSpace>
+</file>
+
+<file path=word/charts/chart281.xml><?xml version="1.0" encoding="utf-8"?>
+<c:chartSpace xmlns:c="http://schemas.openxmlformats.org/drawingml/2006/chart" xmlns:a="http://schemas.openxmlformats.org/drawingml/2006/main" xmlns:r="http://schemas.openxmlformats.org/officeDocument/2006/relationships">
+  <c:lang val="en-US"/>
+  <c:chart>
+    <c:title>
+      <c:tx>
+        <c:rich>
+          <a:bodyPr/>
+          <a:lstStyle/>
+          <a:p>
+            <a:pPr>
+              <a:defRPr/>
+            </a:pPr>
+            <a:r>
+              <a:rPr sz="1300">
+                <a:latin typeface="Arial"/>
+              </a:rPr>
+              <a:t>Efficiency</a:t>
+            </a:r>
+          </a:p>
+        </c:rich>
+      </c:tx>
+      <c:layout/>
+    </c:title>
+    <c:plotArea>
+      <c:layout/>
+      <c:scatterChart>
+        <c:scatterStyle val="lineMarker"/>
+        <c:varyColors val="0"/>
+        <c:ser>
+          <c:idx val="0"/>
+          <c:order val="0"/>
+          <c:tx>
+            <c:strRef>
+              <c:f>label 1</c:f>
+              <c:strCache>
+                <c:ptCount val="1"/>
+                <c:pt idx="0">
+                  <c:v>Column E</c:v>
+                </c:pt>
+              </c:strCache>
+            </c:strRef>
+          </c:tx>
+          <c:spPr>
+            <a:solidFill>
+              <a:srgbClr val="004586"/>
+            </a:solidFill>
+            <a:ln w="28800">
+              <a:solidFill>
+                <a:srgbClr val="004586"/>
+              </a:solidFill>
+              <a:round/>
+            </a:ln>
+          </c:spPr>
+          <c:marker>
+            <c:size val="7"/>
+          </c:marker>
+          <c:cat>
+            <c:strRef>
+              <c:f>categories</c:f>
+              <c:strCache>
+                <c:ptCount val="11"/>
+                <c:pt idx="0">
+                  <c:v>1</c:v>
+                </c:pt>
+                <c:pt idx="1">
+                  <c:v>2</c:v>
+                </c:pt>
+                <c:pt idx="2">
+                  <c:v>3</c:v>
+                </c:pt>
+                <c:pt idx="3">
+                  <c:v>4</c:v>
+                </c:pt>
+                <c:pt idx="4">
+                  <c:v>5</c:v>
+                </c:pt>
+                <c:pt idx="5">
+                  <c:v>6</c:v>
+                </c:pt>
+                <c:pt idx="6">
+                  <c:v>7</c:v>
+                </c:pt>
+                <c:pt idx="7">
+                  <c:v>8</c:v>
+                </c:pt>
+                <c:pt idx="8">
+                  <c:v>9</c:v>
+                </c:pt>
+                <c:pt idx="9">
+                  <c:v>10</c:v>
+                </c:pt>
+                <c:pt idx="10">
+                  <c:v>11</c:v>
+                </c:pt>
+              </c:strCache>
+            </c:strRef>
+          </c:cat>
+          <c:xVal>
+            <c:numRef>
+              <c:f>0</c:f>
+              <c:numCache>
+                <c:formatCode>General</c:formatCode>
+                <c:ptCount val="11"/>
+                <c:pt idx="0">
+                  <c:v>1</c:v>
+                </c:pt>
+                <c:pt idx="1">
+                  <c:v>2</c:v>
+                </c:pt>
+                <c:pt idx="2">
+                  <c:v>4</c:v>
+                </c:pt>
+                <c:pt idx="3">
+                  <c:v>8</c:v>
+                </c:pt>
+                <c:pt idx="4">
+                  <c:v>16</c:v>
+                </c:pt>
+                <c:pt idx="5">
+                  <c:v>32</c:v>
+                </c:pt>
+                <c:pt idx="6">
+                  <c:v>64</c:v>
+                </c:pt>
+                <c:pt idx="7">
+                  <c:v>128</c:v>
+                </c:pt>
+                <c:pt idx="8">
+                  <c:v>256</c:v>
+                </c:pt>
+                <c:pt idx="9">
+                  <c:v>512</c:v>
+                </c:pt>
+                <c:pt idx="10">
+                  <c:v>1024</c:v>
+                </c:pt>
+              </c:numCache>
+            </c:numRef>
+          </c:xVal>
+          <c:yVal>
+            <c:numRef>
+              <c:f>1</c:f>
+              <c:numCache>
+                <c:formatCode>General</c:formatCode>
+                <c:ptCount val="11"/>
+                <c:pt idx="0">
+                  <c:v>1</c:v>
+                </c:pt>
+                <c:pt idx="1">
+                  <c:v>0.994492984165545</c:v>
+                </c:pt>
+                <c:pt idx="2">
+                  <c:v>0.953710148603154</c:v>
+                </c:pt>
+                <c:pt idx="3">
+                  <c:v>0.926094854355774</c:v>
+                </c:pt>
+                <c:pt idx="4">
+                  <c:v>0.915582056291995</c:v>
+                </c:pt>
+                <c:pt idx="5">
+                  <c:v>0.903783967392089</c:v>
+                </c:pt>
+                <c:pt idx="6">
+                  <c:v>0.882411524164928</c:v>
+                </c:pt>
+                <c:pt idx="7">
+                  <c:v>0.838446284545881</c:v>
+                </c:pt>
+                <c:pt idx="8">
+                  <c:v>0.767838415201042</c:v>
+                </c:pt>
+                <c:pt idx="9">
+                  <c:v>0.652483441328141</c:v>
+                </c:pt>
+                <c:pt idx="10">
+                  <c:v>0.501463739519475</c:v>
+                </c:pt>
+              </c:numCache>
+            </c:numRef>
+          </c:yVal>
+        </c:ser>
+        <c:axId val="37123849"/>
+        <c:axId val="67694684"/>
+      </c:scatterChart>
+      <c:valAx>
+        <c:axId val="37123849"/>
+        <c:scaling>
+          <c:orientation val="minMax"/>
+          <c:max val="1024"/>
+          <c:min val="1"/>
+        </c:scaling>
+        <c:delete val="0"/>
+        <c:axPos val="b"/>
+        <c:title>
+          <c:tx>
+            <c:rich>
+              <a:bodyPr/>
+              <a:lstStyle/>
+              <a:p>
+                <a:pPr>
+                  <a:defRPr/>
+                </a:pPr>
+                <a:r>
+                  <a:rPr sz="900">
+                    <a:latin typeface="Arial"/>
+                  </a:rPr>
+                  <a:t>Process amount</a:t>
+                </a:r>
+              </a:p>
+            </c:rich>
+          </c:tx>
+          <c:layout/>
+        </c:title>
+        <c:majorTickMark val="out"/>
+        <c:minorTickMark val="none"/>
+        <c:tickLblPos val="nextTo"/>
+        <c:spPr>
+          <a:ln>
+            <a:solidFill>
+              <a:srgbClr val="b3b3b3"/>
+            </a:solidFill>
+          </a:ln>
+        </c:spPr>
+        <c:crossAx val="67694684"/>
+        <c:crossesAt val="0"/>
+      </c:valAx>
+      <c:valAx>
+        <c:axId val="67694684"/>
+        <c:scaling>
+          <c:orientation val="minMax"/>
+        </c:scaling>
+        <c:delete val="0"/>
+        <c:axPos val="l"/>
+        <c:majorGridlines>
+          <c:spPr>
+            <a:ln>
+              <a:solidFill>
+                <a:srgbClr val="b3b3b3"/>
+              </a:solidFill>
+            </a:ln>
+          </c:spPr>
+        </c:majorGridlines>
+        <c:title>
+          <c:tx>
+            <c:rich>
+              <a:bodyPr/>
+              <a:lstStyle/>
+              <a:p>
+                <a:pPr>
+                  <a:defRPr/>
+                </a:pPr>
+                <a:r>
+                  <a:rPr sz="900">
+                    <a:latin typeface="Arial"/>
+                  </a:rPr>
+                  <a:t>Efficiency</a:t>
+                </a:r>
+              </a:p>
+            </c:rich>
+          </c:tx>
+          <c:layout/>
+        </c:title>
+        <c:majorTickMark val="out"/>
+        <c:minorTickMark val="none"/>
+        <c:tickLblPos val="nextTo"/>
+        <c:spPr>
+          <a:ln>
+            <a:solidFill>
+              <a:srgbClr val="b3b3b3"/>
+            </a:solidFill>
+          </a:ln>
+        </c:spPr>
+        <c:crossAx val="37123849"/>
         <c:crossesAt val="0"/>
       </c:valAx>
       <c:spPr>

</xml_diff>